<commit_message>
Updating test and docs
</commit_message>
<xml_diff>
--- a/kie-dmn-core/src/test/resources/org/kie/dmn/core/0020-vacation-days.docx
+++ b/kie-dmn-core/src/test/resources/org/kie/dmn/core/0020-vacation-days.docx
@@ -73,7 +73,7 @@
           <w:iCs/>
         </w:rPr>
       </w:pPr>
-      <w:bookmarkStart w:id="0" w:name="_Toc471669215"/>
+      <w:bookmarkStart w:id="0" w:name="_Toc471725963"/>
       <w:r>
         <w:rPr>
           <w:i/>
@@ -105,8 +105,6 @@
       <w:r>
         <w:fldChar w:fldCharType="separate"/>
       </w:r>
-      <w:bookmarkStart w:id="1" w:name="_GoBack"/>
-      <w:bookmarkEnd w:id="1"/>
       <w:r>
         <w:rPr>
           <w:i/>
@@ -131,7 +129,7 @@
         <w:rPr>
           <w:noProof/>
         </w:rPr>
-        <w:instrText xml:space="preserve"> PAGEREF _Toc471669215 \h </w:instrText>
+        <w:instrText xml:space="preserve"> PAGEREF _Toc471725963 \h </w:instrText>
       </w:r>
       <w:r>
         <w:rPr>
@@ -191,7 +189,7 @@
         <w:rPr>
           <w:noProof/>
         </w:rPr>
-        <w:instrText xml:space="preserve"> PAGEREF _Toc471669216 \h </w:instrText>
+        <w:instrText xml:space="preserve"> PAGEREF _Toc471725964 \h </w:instrText>
       </w:r>
       <w:r>
         <w:rPr>
@@ -251,7 +249,7 @@
         <w:rPr>
           <w:noProof/>
         </w:rPr>
-        <w:instrText xml:space="preserve"> PAGEREF _Toc471669217 \h </w:instrText>
+        <w:instrText xml:space="preserve"> PAGEREF _Toc471725965 \h </w:instrText>
       </w:r>
       <w:r>
         <w:rPr>
@@ -311,7 +309,7 @@
         <w:rPr>
           <w:noProof/>
         </w:rPr>
-        <w:instrText xml:space="preserve"> PAGEREF _Toc471669218 \h </w:instrText>
+        <w:instrText xml:space="preserve"> PAGEREF _Toc471725966 \h </w:instrText>
       </w:r>
       <w:r>
         <w:rPr>
@@ -371,7 +369,7 @@
         <w:rPr>
           <w:noProof/>
         </w:rPr>
-        <w:instrText xml:space="preserve"> PAGEREF _Toc471669219 \h </w:instrText>
+        <w:instrText xml:space="preserve"> PAGEREF _Toc471725967 \h </w:instrText>
       </w:r>
       <w:r>
         <w:rPr>
@@ -431,7 +429,7 @@
         <w:rPr>
           <w:noProof/>
         </w:rPr>
-        <w:instrText xml:space="preserve"> PAGEREF _Toc471669220 \h </w:instrText>
+        <w:instrText xml:space="preserve"> PAGEREF _Toc471725968 \h </w:instrText>
       </w:r>
       <w:r>
         <w:rPr>
@@ -491,7 +489,7 @@
         <w:rPr>
           <w:noProof/>
         </w:rPr>
-        <w:instrText xml:space="preserve"> PAGEREF _Toc471669221 \h </w:instrText>
+        <w:instrText xml:space="preserve"> PAGEREF _Toc471725969 \h </w:instrText>
       </w:r>
       <w:r>
         <w:rPr>
@@ -551,7 +549,7 @@
         <w:rPr>
           <w:noProof/>
         </w:rPr>
-        <w:instrText xml:space="preserve"> PAGEREF _Toc471669222 \h </w:instrText>
+        <w:instrText xml:space="preserve"> PAGEREF _Toc471725970 \h </w:instrText>
       </w:r>
       <w:r>
         <w:rPr>
@@ -579,9 +577,61 @@
     </w:p>
     <w:p>
       <w:pPr>
-        <w:pStyle w:val="Heading2"/>
-      </w:pPr>
-      <w:r>
+        <w:pStyle w:val="TOC2"/>
+        <w:tabs>
+          <w:tab w:val="right" w:leader="dot" w:pos="9350"/>
+        </w:tabs>
+        <w:rPr>
+          <w:noProof/>
+          <w:sz w:val="24"/>
+          <w:szCs w:val="24"/>
+        </w:rPr>
+      </w:pPr>
+      <w:r>
+        <w:rPr>
+          <w:noProof/>
+        </w:rPr>
+        <w:t>Results</w:t>
+      </w:r>
+      <w:r>
+        <w:rPr>
+          <w:noProof/>
+        </w:rPr>
+        <w:tab/>
+      </w:r>
+      <w:r>
+        <w:rPr>
+          <w:noProof/>
+        </w:rPr>
+        <w:fldChar w:fldCharType="begin"/>
+      </w:r>
+      <w:r>
+        <w:rPr>
+          <w:noProof/>
+        </w:rPr>
+        <w:instrText xml:space="preserve"> PAGEREF _Toc471725971 \h </w:instrText>
+      </w:r>
+      <w:r>
+        <w:rPr>
+          <w:noProof/>
+        </w:rPr>
+      </w:r>
+      <w:r>
+        <w:rPr>
+          <w:noProof/>
+        </w:rPr>
+        <w:fldChar w:fldCharType="separate"/>
+      </w:r>
+      <w:r>
+        <w:rPr>
+          <w:noProof/>
+        </w:rPr>
+        <w:t>4</w:t>
+      </w:r>
+      <w:r>
+        <w:rPr>
+          <w:noProof/>
+        </w:rPr>
         <w:fldChar w:fldCharType="end"/>
       </w:r>
     </w:p>
@@ -589,10 +639,20 @@
       <w:pPr>
         <w:pStyle w:val="Heading2"/>
       </w:pPr>
-      <w:bookmarkStart w:id="2" w:name="_Toc471669216"/>
+      <w:r>
+        <w:fldChar w:fldCharType="end"/>
+      </w:r>
+    </w:p>
+    <w:p>
+      <w:pPr>
+        <w:pStyle w:val="Heading2"/>
+      </w:pPr>
+      <w:bookmarkStart w:id="1" w:name="_Toc471725964"/>
       <w:r>
         <w:t>Introduction</w:t>
       </w:r>
+      <w:bookmarkStart w:id="2" w:name="_GoBack"/>
+      <w:bookmarkEnd w:id="1"/>
       <w:bookmarkEnd w:id="2"/>
     </w:p>
     <w:p>
@@ -635,7 +695,7 @@
       <w:pPr>
         <w:pStyle w:val="Heading2"/>
       </w:pPr>
-      <w:bookmarkStart w:id="3" w:name="_Toc471669217"/>
+      <w:bookmarkStart w:id="3" w:name="_Toc471725965"/>
       <w:r>
         <w:lastRenderedPageBreak/>
         <w:t>Problem statement</w:t>
@@ -644,6 +704,9 @@
     </w:p>
     <w:p>
       <w:r>
+        <w:rPr>
+          <w:noProof/>
+        </w:rPr>
         <w:drawing>
           <wp:inline distT="0" distB="0" distL="0" distR="0" wp14:anchorId="24F81ADE" wp14:editId="18555660">
             <wp:extent cx="5943600" cy="2497455"/>
@@ -685,7 +748,7 @@
       <w:pPr>
         <w:pStyle w:val="Heading2"/>
       </w:pPr>
-      <w:bookmarkStart w:id="4" w:name="_Toc471669218"/>
+      <w:bookmarkStart w:id="4" w:name="_Toc471725966"/>
       <w:r>
         <w:t>Solution</w:t>
       </w:r>
@@ -765,7 +828,7 @@
       <w:pPr>
         <w:pStyle w:val="Heading2"/>
       </w:pPr>
-      <w:bookmarkStart w:id="5" w:name="_Toc471669219"/>
+      <w:bookmarkStart w:id="5" w:name="_Toc471725967"/>
       <w:r>
         <w:t>Input Nodes</w:t>
       </w:r>
@@ -791,7 +854,7 @@
       <w:pPr>
         <w:pStyle w:val="Heading2"/>
       </w:pPr>
-      <w:bookmarkStart w:id="6" w:name="_Toc471669220"/>
+      <w:bookmarkStart w:id="6" w:name="_Toc471725968"/>
       <w:r>
         <w:t>Base Vacation Days</w:t>
       </w:r>
@@ -879,7 +942,7 @@
       <w:pPr>
         <w:pStyle w:val="Heading2"/>
       </w:pPr>
-      <w:bookmarkStart w:id="7" w:name="_Toc471669221"/>
+      <w:bookmarkStart w:id="7" w:name="_Toc471725969"/>
       <w:r>
         <w:t>Extra Days</w:t>
       </w:r>
@@ -1464,17 +1527,7 @@
                 <w:sz w:val="22"/>
                 <w:szCs w:val="22"/>
               </w:rPr>
-              <w:t xml:space="preserve">Extra days case </w:t>
-            </w:r>
-            <w:r>
-              <w:rPr>
-                <w:rFonts w:ascii="Courier" w:hAnsi="Courier"/>
-                <w:b/>
-                <w:color w:val="000000" w:themeColor="text1"/>
-                <w:sz w:val="22"/>
-                <w:szCs w:val="22"/>
-              </w:rPr>
-              <w:t>2</w:t>
+              <w:t>Extra days case 2</w:t>
             </w:r>
           </w:p>
         </w:tc>
@@ -1983,17 +2036,7 @@
                 <w:sz w:val="22"/>
                 <w:szCs w:val="22"/>
               </w:rPr>
-              <w:t xml:space="preserve">Extra days case </w:t>
-            </w:r>
-            <w:r>
-              <w:rPr>
-                <w:rFonts w:ascii="Courier" w:hAnsi="Courier"/>
-                <w:b/>
-                <w:color w:val="000000" w:themeColor="text1"/>
-                <w:sz w:val="22"/>
-                <w:szCs w:val="22"/>
-              </w:rPr>
-              <w:t>3</w:t>
+              <w:t>Extra days case 3</w:t>
             </w:r>
           </w:p>
         </w:tc>
@@ -2489,7 +2532,7 @@
       <w:pPr>
         <w:pStyle w:val="Heading2"/>
       </w:pPr>
-      <w:bookmarkStart w:id="8" w:name="_Toc471669222"/>
+      <w:bookmarkStart w:id="8" w:name="_Toc471725970"/>
       <w:r>
         <w:t>Total Vacation Days</w:t>
       </w:r>
@@ -2652,6 +2695,450 @@
                 <w:color w:val="2F5496" w:themeColor="accent1" w:themeShade="BF"/>
               </w:rPr>
               <w:t>Extra days case 2</w:t>
+            </w:r>
+          </w:p>
+        </w:tc>
+      </w:tr>
+    </w:tbl>
+    <w:p/>
+    <w:p>
+      <w:pPr>
+        <w:pStyle w:val="Heading2"/>
+      </w:pPr>
+      <w:bookmarkStart w:id="9" w:name="_Toc471725971"/>
+      <w:r>
+        <w:t>Results</w:t>
+      </w:r>
+      <w:bookmarkEnd w:id="9"/>
+    </w:p>
+    <w:p>
+      <w:r>
+        <w:t xml:space="preserve">Here is a table with some results generated by the solution. </w:t>
+      </w:r>
+    </w:p>
+    <w:tbl>
+      <w:tblPr>
+        <w:tblStyle w:val="GridTable3-Accent3"/>
+        <w:tblW w:w="0" w:type="auto"/>
+        <w:tblLook w:val="0420" w:firstRow="1" w:lastRow="0" w:firstColumn="0" w:lastColumn="0" w:noHBand="0" w:noVBand="1"/>
+      </w:tblPr>
+      <w:tblGrid>
+        <w:gridCol w:w="3116"/>
+        <w:gridCol w:w="3117"/>
+        <w:gridCol w:w="3117"/>
+      </w:tblGrid>
+      <w:tr>
+        <w:trPr>
+          <w:cnfStyle w:val="100000000000" w:firstRow="1" w:lastRow="0" w:firstColumn="0" w:lastColumn="0" w:oddVBand="0" w:evenVBand="0" w:oddHBand="0" w:evenHBand="0" w:firstRowFirstColumn="0" w:firstRowLastColumn="0" w:lastRowFirstColumn="0" w:lastRowLastColumn="0"/>
+        </w:trPr>
+        <w:tc>
+          <w:tcPr>
+            <w:tcW w:w="6233" w:type="dxa"/>
+            <w:gridSpan w:val="2"/>
+            <w:tcBorders>
+              <w:top w:val="single" w:sz="4" w:space="0" w:color="auto"/>
+              <w:left w:val="single" w:sz="4" w:space="0" w:color="auto"/>
+              <w:bottom w:val="single" w:sz="4" w:space="0" w:color="auto"/>
+              <w:right w:val="single" w:sz="4" w:space="0" w:color="auto"/>
+            </w:tcBorders>
+            <w:shd w:val="clear" w:color="auto" w:fill="E2EFD9" w:themeFill="accent6" w:themeFillTint="33"/>
+          </w:tcPr>
+          <w:p>
+            <w:pPr>
+              <w:jc w:val="center"/>
+            </w:pPr>
+            <w:r>
+              <w:t>Input</w:t>
+            </w:r>
+          </w:p>
+        </w:tc>
+        <w:tc>
+          <w:tcPr>
+            <w:tcW w:w="3117" w:type="dxa"/>
+            <w:tcBorders>
+              <w:top w:val="single" w:sz="4" w:space="0" w:color="auto"/>
+              <w:left w:val="single" w:sz="4" w:space="0" w:color="auto"/>
+              <w:bottom w:val="single" w:sz="4" w:space="0" w:color="auto"/>
+              <w:right w:val="single" w:sz="4" w:space="0" w:color="auto"/>
+            </w:tcBorders>
+            <w:shd w:val="clear" w:color="auto" w:fill="DEEAF6" w:themeFill="accent5" w:themeFillTint="33"/>
+          </w:tcPr>
+          <w:p>
+            <w:pPr>
+              <w:jc w:val="center"/>
+            </w:pPr>
+            <w:r>
+              <w:t>Output</w:t>
+            </w:r>
+          </w:p>
+        </w:tc>
+      </w:tr>
+      <w:tr>
+        <w:trPr>
+          <w:cnfStyle w:val="000000100000" w:firstRow="0" w:lastRow="0" w:firstColumn="0" w:lastColumn="0" w:oddVBand="0" w:evenVBand="0" w:oddHBand="1" w:evenHBand="0" w:firstRowFirstColumn="0" w:firstRowLastColumn="0" w:lastRowFirstColumn="0" w:lastRowLastColumn="0"/>
+        </w:trPr>
+        <w:tc>
+          <w:tcPr>
+            <w:tcW w:w="3116" w:type="dxa"/>
+            <w:tcBorders>
+              <w:top w:val="single" w:sz="4" w:space="0" w:color="auto"/>
+            </w:tcBorders>
+            <w:shd w:val="clear" w:color="auto" w:fill="E2EFD9" w:themeFill="accent6" w:themeFillTint="33"/>
+          </w:tcPr>
+          <w:p>
+            <w:pPr>
+              <w:jc w:val="center"/>
+              <w:rPr>
+                <w:b/>
+              </w:rPr>
+            </w:pPr>
+            <w:r>
+              <w:rPr>
+                <w:b/>
+              </w:rPr>
+              <w:t>Age</w:t>
+            </w:r>
+          </w:p>
+        </w:tc>
+        <w:tc>
+          <w:tcPr>
+            <w:tcW w:w="3117" w:type="dxa"/>
+            <w:tcBorders>
+              <w:top w:val="single" w:sz="4" w:space="0" w:color="auto"/>
+            </w:tcBorders>
+            <w:shd w:val="clear" w:color="auto" w:fill="E2EFD9" w:themeFill="accent6" w:themeFillTint="33"/>
+          </w:tcPr>
+          <w:p>
+            <w:pPr>
+              <w:jc w:val="center"/>
+              <w:rPr>
+                <w:b/>
+              </w:rPr>
+            </w:pPr>
+            <w:r>
+              <w:rPr>
+                <w:b/>
+              </w:rPr>
+              <w:t>Years of Service</w:t>
+            </w:r>
+          </w:p>
+        </w:tc>
+        <w:tc>
+          <w:tcPr>
+            <w:tcW w:w="3117" w:type="dxa"/>
+            <w:tcBorders>
+              <w:top w:val="single" w:sz="4" w:space="0" w:color="auto"/>
+            </w:tcBorders>
+            <w:shd w:val="clear" w:color="auto" w:fill="DEEAF6" w:themeFill="accent5" w:themeFillTint="33"/>
+          </w:tcPr>
+          <w:p>
+            <w:pPr>
+              <w:jc w:val="center"/>
+              <w:rPr>
+                <w:b/>
+              </w:rPr>
+            </w:pPr>
+            <w:r>
+              <w:rPr>
+                <w:b/>
+              </w:rPr>
+              <w:t>Total Vacation Days</w:t>
+            </w:r>
+          </w:p>
+        </w:tc>
+      </w:tr>
+      <w:tr>
+        <w:tc>
+          <w:tcPr>
+            <w:tcW w:w="3116" w:type="dxa"/>
+          </w:tcPr>
+          <w:p>
+            <w:pPr>
+              <w:jc w:val="center"/>
+            </w:pPr>
+            <w:r>
+              <w:t>16</w:t>
+            </w:r>
+          </w:p>
+        </w:tc>
+        <w:tc>
+          <w:tcPr>
+            <w:tcW w:w="3117" w:type="dxa"/>
+          </w:tcPr>
+          <w:p>
+            <w:pPr>
+              <w:jc w:val="center"/>
+            </w:pPr>
+            <w:r>
+              <w:t>1</w:t>
+            </w:r>
+          </w:p>
+        </w:tc>
+        <w:tc>
+          <w:tcPr>
+            <w:tcW w:w="3117" w:type="dxa"/>
+          </w:tcPr>
+          <w:p>
+            <w:pPr>
+              <w:jc w:val="center"/>
+            </w:pPr>
+            <w:r>
+              <w:t>27</w:t>
+            </w:r>
+          </w:p>
+        </w:tc>
+      </w:tr>
+      <w:tr>
+        <w:trPr>
+          <w:cnfStyle w:val="000000100000" w:firstRow="0" w:lastRow="0" w:firstColumn="0" w:lastColumn="0" w:oddVBand="0" w:evenVBand="0" w:oddHBand="1" w:evenHBand="0" w:firstRowFirstColumn="0" w:firstRowLastColumn="0" w:lastRowFirstColumn="0" w:lastRowLastColumn="0"/>
+        </w:trPr>
+        <w:tc>
+          <w:tcPr>
+            <w:tcW w:w="3116" w:type="dxa"/>
+          </w:tcPr>
+          <w:p>
+            <w:pPr>
+              <w:jc w:val="center"/>
+            </w:pPr>
+            <w:r>
+              <w:t>25</w:t>
+            </w:r>
+          </w:p>
+        </w:tc>
+        <w:tc>
+          <w:tcPr>
+            <w:tcW w:w="3117" w:type="dxa"/>
+          </w:tcPr>
+          <w:p>
+            <w:pPr>
+              <w:jc w:val="center"/>
+            </w:pPr>
+            <w:r>
+              <w:t>5</w:t>
+            </w:r>
+          </w:p>
+        </w:tc>
+        <w:tc>
+          <w:tcPr>
+            <w:tcW w:w="3117" w:type="dxa"/>
+          </w:tcPr>
+          <w:p>
+            <w:pPr>
+              <w:jc w:val="center"/>
+            </w:pPr>
+            <w:r>
+              <w:t>22</w:t>
+            </w:r>
+          </w:p>
+        </w:tc>
+      </w:tr>
+      <w:tr>
+        <w:tc>
+          <w:tcPr>
+            <w:tcW w:w="3116" w:type="dxa"/>
+          </w:tcPr>
+          <w:p>
+            <w:pPr>
+              <w:jc w:val="center"/>
+            </w:pPr>
+            <w:r>
+              <w:t>44</w:t>
+            </w:r>
+          </w:p>
+        </w:tc>
+        <w:tc>
+          <w:tcPr>
+            <w:tcW w:w="3117" w:type="dxa"/>
+          </w:tcPr>
+          <w:p>
+            <w:pPr>
+              <w:jc w:val="center"/>
+            </w:pPr>
+            <w:r>
+              <w:t>20</w:t>
+            </w:r>
+          </w:p>
+        </w:tc>
+        <w:tc>
+          <w:tcPr>
+            <w:tcW w:w="3117" w:type="dxa"/>
+          </w:tcPr>
+          <w:p>
+            <w:pPr>
+              <w:jc w:val="center"/>
+            </w:pPr>
+            <w:r>
+              <w:t>24</w:t>
+            </w:r>
+          </w:p>
+        </w:tc>
+      </w:tr>
+      <w:tr>
+        <w:trPr>
+          <w:cnfStyle w:val="000000100000" w:firstRow="0" w:lastRow="0" w:firstColumn="0" w:lastColumn="0" w:oddVBand="0" w:evenVBand="0" w:oddHBand="1" w:evenHBand="0" w:firstRowFirstColumn="0" w:firstRowLastColumn="0" w:lastRowFirstColumn="0" w:lastRowLastColumn="0"/>
+        </w:trPr>
+        <w:tc>
+          <w:tcPr>
+            <w:tcW w:w="3116" w:type="dxa"/>
+          </w:tcPr>
+          <w:p>
+            <w:pPr>
+              <w:jc w:val="center"/>
+            </w:pPr>
+            <w:r>
+              <w:t>44</w:t>
+            </w:r>
+          </w:p>
+        </w:tc>
+        <w:tc>
+          <w:tcPr>
+            <w:tcW w:w="3117" w:type="dxa"/>
+          </w:tcPr>
+          <w:p>
+            <w:pPr>
+              <w:jc w:val="center"/>
+            </w:pPr>
+            <w:r>
+              <w:t>30</w:t>
+            </w:r>
+          </w:p>
+        </w:tc>
+        <w:tc>
+          <w:tcPr>
+            <w:tcW w:w="3117" w:type="dxa"/>
+          </w:tcPr>
+          <w:p>
+            <w:pPr>
+              <w:jc w:val="center"/>
+            </w:pPr>
+            <w:r>
+              <w:t>30</w:t>
+            </w:r>
+          </w:p>
+        </w:tc>
+      </w:tr>
+      <w:tr>
+        <w:tc>
+          <w:tcPr>
+            <w:tcW w:w="3116" w:type="dxa"/>
+          </w:tcPr>
+          <w:p>
+            <w:pPr>
+              <w:jc w:val="center"/>
+            </w:pPr>
+            <w:r>
+              <w:t>50</w:t>
+            </w:r>
+          </w:p>
+        </w:tc>
+        <w:tc>
+          <w:tcPr>
+            <w:tcW w:w="3117" w:type="dxa"/>
+          </w:tcPr>
+          <w:p>
+            <w:pPr>
+              <w:jc w:val="center"/>
+            </w:pPr>
+            <w:r>
+              <w:t>20</w:t>
+            </w:r>
+          </w:p>
+        </w:tc>
+        <w:tc>
+          <w:tcPr>
+            <w:tcW w:w="3117" w:type="dxa"/>
+          </w:tcPr>
+          <w:p>
+            <w:pPr>
+              <w:jc w:val="center"/>
+            </w:pPr>
+            <w:r>
+              <w:t>24</w:t>
+            </w:r>
+          </w:p>
+        </w:tc>
+      </w:tr>
+      <w:tr>
+        <w:trPr>
+          <w:cnfStyle w:val="000000100000" w:firstRow="0" w:lastRow="0" w:firstColumn="0" w:lastColumn="0" w:oddVBand="0" w:evenVBand="0" w:oddHBand="1" w:evenHBand="0" w:firstRowFirstColumn="0" w:firstRowLastColumn="0" w:lastRowFirstColumn="0" w:lastRowLastColumn="0"/>
+        </w:trPr>
+        <w:tc>
+          <w:tcPr>
+            <w:tcW w:w="3116" w:type="dxa"/>
+          </w:tcPr>
+          <w:p>
+            <w:pPr>
+              <w:jc w:val="center"/>
+            </w:pPr>
+            <w:r>
+              <w:t>50</w:t>
+            </w:r>
+          </w:p>
+        </w:tc>
+        <w:tc>
+          <w:tcPr>
+            <w:tcW w:w="3117" w:type="dxa"/>
+          </w:tcPr>
+          <w:p>
+            <w:pPr>
+              <w:jc w:val="center"/>
+            </w:pPr>
+            <w:r>
+              <w:t>30</w:t>
+            </w:r>
+          </w:p>
+        </w:tc>
+        <w:tc>
+          <w:tcPr>
+            <w:tcW w:w="3117" w:type="dxa"/>
+          </w:tcPr>
+          <w:p>
+            <w:pPr>
+              <w:jc w:val="center"/>
+            </w:pPr>
+            <w:r>
+              <w:t>30</w:t>
+            </w:r>
+          </w:p>
+        </w:tc>
+      </w:tr>
+      <w:tr>
+        <w:tc>
+          <w:tcPr>
+            <w:tcW w:w="3116" w:type="dxa"/>
+          </w:tcPr>
+          <w:p>
+            <w:pPr>
+              <w:jc w:val="center"/>
+            </w:pPr>
+            <w:r>
+              <w:t>60</w:t>
+            </w:r>
+          </w:p>
+        </w:tc>
+        <w:tc>
+          <w:tcPr>
+            <w:tcW w:w="3117" w:type="dxa"/>
+          </w:tcPr>
+          <w:p>
+            <w:pPr>
+              <w:jc w:val="center"/>
+            </w:pPr>
+            <w:r>
+              <w:t>20</w:t>
+            </w:r>
+          </w:p>
+        </w:tc>
+        <w:tc>
+          <w:tcPr>
+            <w:tcW w:w="3117" w:type="dxa"/>
+          </w:tcPr>
+          <w:p>
+            <w:pPr>
+              <w:jc w:val="center"/>
+            </w:pPr>
+            <w:r>
+              <w:t>30</w:t>
             </w:r>
           </w:p>
         </w:tc>
@@ -4558,6 +5045,374 @@
       <w:ind w:left="1760"/>
     </w:pPr>
   </w:style>
+  <w:style w:type="table" w:styleId="GridTable2-Accent6">
+    <w:name w:val="Grid Table 2 Accent 6"/>
+    <w:basedOn w:val="TableNormal"/>
+    <w:uiPriority w:val="47"/>
+    <w:rsid w:val="005073EA"/>
+    <w:pPr>
+      <w:spacing w:after="0" w:line="240" w:lineRule="auto"/>
+    </w:pPr>
+    <w:tblPr>
+      <w:tblStyleRowBandSize w:val="1"/>
+      <w:tblStyleColBandSize w:val="1"/>
+      <w:tblInd w:w="0" w:type="dxa"/>
+      <w:tblBorders>
+        <w:top w:val="single" w:sz="2" w:space="0" w:color="A8D08D" w:themeColor="accent6" w:themeTint="99"/>
+        <w:bottom w:val="single" w:sz="2" w:space="0" w:color="A8D08D" w:themeColor="accent6" w:themeTint="99"/>
+        <w:insideH w:val="single" w:sz="2" w:space="0" w:color="A8D08D" w:themeColor="accent6" w:themeTint="99"/>
+        <w:insideV w:val="single" w:sz="2" w:space="0" w:color="A8D08D" w:themeColor="accent6" w:themeTint="99"/>
+      </w:tblBorders>
+      <w:tblCellMar>
+        <w:top w:w="0" w:type="dxa"/>
+        <w:left w:w="108" w:type="dxa"/>
+        <w:bottom w:w="0" w:type="dxa"/>
+        <w:right w:w="108" w:type="dxa"/>
+      </w:tblCellMar>
+    </w:tblPr>
+    <w:tblStylePr w:type="firstRow">
+      <w:rPr>
+        <w:b/>
+        <w:bCs/>
+      </w:rPr>
+      <w:tblPr/>
+      <w:tcPr>
+        <w:tcBorders>
+          <w:top w:val="nil"/>
+          <w:bottom w:val="single" w:sz="12" w:space="0" w:color="A8D08D" w:themeColor="accent6" w:themeTint="99"/>
+          <w:insideH w:val="nil"/>
+          <w:insideV w:val="nil"/>
+        </w:tcBorders>
+        <w:shd w:val="clear" w:color="auto" w:fill="FFFFFF" w:themeFill="background1"/>
+      </w:tcPr>
+    </w:tblStylePr>
+    <w:tblStylePr w:type="lastRow">
+      <w:rPr>
+        <w:b/>
+        <w:bCs/>
+      </w:rPr>
+      <w:tblPr/>
+      <w:tcPr>
+        <w:tcBorders>
+          <w:top w:val="double" w:sz="2" w:space="0" w:color="A8D08D" w:themeColor="accent6" w:themeTint="99"/>
+          <w:bottom w:val="nil"/>
+          <w:insideH w:val="nil"/>
+          <w:insideV w:val="nil"/>
+        </w:tcBorders>
+        <w:shd w:val="clear" w:color="auto" w:fill="FFFFFF" w:themeFill="background1"/>
+      </w:tcPr>
+    </w:tblStylePr>
+    <w:tblStylePr w:type="firstCol">
+      <w:rPr>
+        <w:b/>
+        <w:bCs/>
+      </w:rPr>
+    </w:tblStylePr>
+    <w:tblStylePr w:type="lastCol">
+      <w:rPr>
+        <w:b/>
+        <w:bCs/>
+      </w:rPr>
+    </w:tblStylePr>
+    <w:tblStylePr w:type="band1Vert">
+      <w:tblPr/>
+      <w:tcPr>
+        <w:shd w:val="clear" w:color="auto" w:fill="E2EFD9" w:themeFill="accent6" w:themeFillTint="33"/>
+      </w:tcPr>
+    </w:tblStylePr>
+    <w:tblStylePr w:type="band1Horz">
+      <w:tblPr/>
+      <w:tcPr>
+        <w:shd w:val="clear" w:color="auto" w:fill="E2EFD9" w:themeFill="accent6" w:themeFillTint="33"/>
+      </w:tcPr>
+    </w:tblStylePr>
+  </w:style>
+  <w:style w:type="table" w:styleId="GridTable3-Accent6">
+    <w:name w:val="Grid Table 3 Accent 6"/>
+    <w:basedOn w:val="TableNormal"/>
+    <w:uiPriority w:val="48"/>
+    <w:rsid w:val="005073EA"/>
+    <w:pPr>
+      <w:spacing w:after="0" w:line="240" w:lineRule="auto"/>
+    </w:pPr>
+    <w:tblPr>
+      <w:tblStyleRowBandSize w:val="1"/>
+      <w:tblStyleColBandSize w:val="1"/>
+      <w:tblInd w:w="0" w:type="dxa"/>
+      <w:tblBorders>
+        <w:top w:val="single" w:sz="4" w:space="0" w:color="A8D08D" w:themeColor="accent6" w:themeTint="99"/>
+        <w:left w:val="single" w:sz="4" w:space="0" w:color="A8D08D" w:themeColor="accent6" w:themeTint="99"/>
+        <w:bottom w:val="single" w:sz="4" w:space="0" w:color="A8D08D" w:themeColor="accent6" w:themeTint="99"/>
+        <w:right w:val="single" w:sz="4" w:space="0" w:color="A8D08D" w:themeColor="accent6" w:themeTint="99"/>
+        <w:insideH w:val="single" w:sz="4" w:space="0" w:color="A8D08D" w:themeColor="accent6" w:themeTint="99"/>
+        <w:insideV w:val="single" w:sz="4" w:space="0" w:color="A8D08D" w:themeColor="accent6" w:themeTint="99"/>
+      </w:tblBorders>
+      <w:tblCellMar>
+        <w:top w:w="0" w:type="dxa"/>
+        <w:left w:w="108" w:type="dxa"/>
+        <w:bottom w:w="0" w:type="dxa"/>
+        <w:right w:w="108" w:type="dxa"/>
+      </w:tblCellMar>
+    </w:tblPr>
+    <w:tblStylePr w:type="firstRow">
+      <w:rPr>
+        <w:b/>
+        <w:bCs/>
+      </w:rPr>
+      <w:tblPr/>
+      <w:tcPr>
+        <w:tcBorders>
+          <w:top w:val="nil"/>
+          <w:left w:val="nil"/>
+          <w:right w:val="nil"/>
+          <w:insideH w:val="nil"/>
+          <w:insideV w:val="nil"/>
+        </w:tcBorders>
+        <w:shd w:val="clear" w:color="auto" w:fill="FFFFFF" w:themeFill="background1"/>
+      </w:tcPr>
+    </w:tblStylePr>
+    <w:tblStylePr w:type="lastRow">
+      <w:rPr>
+        <w:b/>
+        <w:bCs/>
+      </w:rPr>
+      <w:tblPr/>
+      <w:tcPr>
+        <w:tcBorders>
+          <w:left w:val="nil"/>
+          <w:bottom w:val="nil"/>
+          <w:right w:val="nil"/>
+          <w:insideH w:val="nil"/>
+          <w:insideV w:val="nil"/>
+        </w:tcBorders>
+        <w:shd w:val="clear" w:color="auto" w:fill="FFFFFF" w:themeFill="background1"/>
+      </w:tcPr>
+    </w:tblStylePr>
+    <w:tblStylePr w:type="firstCol">
+      <w:pPr>
+        <w:jc w:val="right"/>
+      </w:pPr>
+      <w:rPr>
+        <w:i/>
+        <w:iCs/>
+      </w:rPr>
+      <w:tblPr/>
+      <w:tcPr>
+        <w:tcBorders>
+          <w:top w:val="nil"/>
+          <w:left w:val="nil"/>
+          <w:bottom w:val="nil"/>
+          <w:insideH w:val="nil"/>
+          <w:insideV w:val="nil"/>
+        </w:tcBorders>
+        <w:shd w:val="clear" w:color="auto" w:fill="FFFFFF" w:themeFill="background1"/>
+      </w:tcPr>
+    </w:tblStylePr>
+    <w:tblStylePr w:type="lastCol">
+      <w:rPr>
+        <w:i/>
+        <w:iCs/>
+      </w:rPr>
+      <w:tblPr/>
+      <w:tcPr>
+        <w:tcBorders>
+          <w:top w:val="nil"/>
+          <w:bottom w:val="nil"/>
+          <w:right w:val="nil"/>
+          <w:insideH w:val="nil"/>
+          <w:insideV w:val="nil"/>
+        </w:tcBorders>
+        <w:shd w:val="clear" w:color="auto" w:fill="FFFFFF" w:themeFill="background1"/>
+      </w:tcPr>
+    </w:tblStylePr>
+    <w:tblStylePr w:type="band1Vert">
+      <w:tblPr/>
+      <w:tcPr>
+        <w:shd w:val="clear" w:color="auto" w:fill="E2EFD9" w:themeFill="accent6" w:themeFillTint="33"/>
+      </w:tcPr>
+    </w:tblStylePr>
+    <w:tblStylePr w:type="band1Horz">
+      <w:tblPr/>
+      <w:tcPr>
+        <w:shd w:val="clear" w:color="auto" w:fill="E2EFD9" w:themeFill="accent6" w:themeFillTint="33"/>
+      </w:tcPr>
+    </w:tblStylePr>
+    <w:tblStylePr w:type="neCell">
+      <w:tblPr/>
+      <w:tcPr>
+        <w:tcBorders>
+          <w:bottom w:val="single" w:sz="4" w:space="0" w:color="A8D08D" w:themeColor="accent6" w:themeTint="99"/>
+        </w:tcBorders>
+      </w:tcPr>
+    </w:tblStylePr>
+    <w:tblStylePr w:type="nwCell">
+      <w:tblPr/>
+      <w:tcPr>
+        <w:tcBorders>
+          <w:bottom w:val="single" w:sz="4" w:space="0" w:color="A8D08D" w:themeColor="accent6" w:themeTint="99"/>
+        </w:tcBorders>
+      </w:tcPr>
+    </w:tblStylePr>
+    <w:tblStylePr w:type="seCell">
+      <w:tblPr/>
+      <w:tcPr>
+        <w:tcBorders>
+          <w:top w:val="single" w:sz="4" w:space="0" w:color="A8D08D" w:themeColor="accent6" w:themeTint="99"/>
+        </w:tcBorders>
+      </w:tcPr>
+    </w:tblStylePr>
+    <w:tblStylePr w:type="swCell">
+      <w:tblPr/>
+      <w:tcPr>
+        <w:tcBorders>
+          <w:top w:val="single" w:sz="4" w:space="0" w:color="A8D08D" w:themeColor="accent6" w:themeTint="99"/>
+        </w:tcBorders>
+      </w:tcPr>
+    </w:tblStylePr>
+  </w:style>
+  <w:style w:type="table" w:styleId="GridTable3-Accent3">
+    <w:name w:val="Grid Table 3 Accent 3"/>
+    <w:basedOn w:val="TableNormal"/>
+    <w:uiPriority w:val="48"/>
+    <w:rsid w:val="005073EA"/>
+    <w:pPr>
+      <w:spacing w:after="0" w:line="240" w:lineRule="auto"/>
+    </w:pPr>
+    <w:tblPr>
+      <w:tblStyleRowBandSize w:val="1"/>
+      <w:tblStyleColBandSize w:val="1"/>
+      <w:tblInd w:w="0" w:type="dxa"/>
+      <w:tblBorders>
+        <w:top w:val="single" w:sz="4" w:space="0" w:color="C9C9C9" w:themeColor="accent3" w:themeTint="99"/>
+        <w:left w:val="single" w:sz="4" w:space="0" w:color="C9C9C9" w:themeColor="accent3" w:themeTint="99"/>
+        <w:bottom w:val="single" w:sz="4" w:space="0" w:color="C9C9C9" w:themeColor="accent3" w:themeTint="99"/>
+        <w:right w:val="single" w:sz="4" w:space="0" w:color="C9C9C9" w:themeColor="accent3" w:themeTint="99"/>
+        <w:insideH w:val="single" w:sz="4" w:space="0" w:color="C9C9C9" w:themeColor="accent3" w:themeTint="99"/>
+        <w:insideV w:val="single" w:sz="4" w:space="0" w:color="C9C9C9" w:themeColor="accent3" w:themeTint="99"/>
+      </w:tblBorders>
+      <w:tblCellMar>
+        <w:top w:w="0" w:type="dxa"/>
+        <w:left w:w="108" w:type="dxa"/>
+        <w:bottom w:w="0" w:type="dxa"/>
+        <w:right w:w="108" w:type="dxa"/>
+      </w:tblCellMar>
+    </w:tblPr>
+    <w:tblStylePr w:type="firstRow">
+      <w:rPr>
+        <w:b/>
+        <w:bCs/>
+      </w:rPr>
+      <w:tblPr/>
+      <w:tcPr>
+        <w:tcBorders>
+          <w:top w:val="nil"/>
+          <w:left w:val="nil"/>
+          <w:right w:val="nil"/>
+          <w:insideH w:val="nil"/>
+          <w:insideV w:val="nil"/>
+        </w:tcBorders>
+        <w:shd w:val="clear" w:color="auto" w:fill="FFFFFF" w:themeFill="background1"/>
+      </w:tcPr>
+    </w:tblStylePr>
+    <w:tblStylePr w:type="lastRow">
+      <w:rPr>
+        <w:b/>
+        <w:bCs/>
+      </w:rPr>
+      <w:tblPr/>
+      <w:tcPr>
+        <w:tcBorders>
+          <w:left w:val="nil"/>
+          <w:bottom w:val="nil"/>
+          <w:right w:val="nil"/>
+          <w:insideH w:val="nil"/>
+          <w:insideV w:val="nil"/>
+        </w:tcBorders>
+        <w:shd w:val="clear" w:color="auto" w:fill="FFFFFF" w:themeFill="background1"/>
+      </w:tcPr>
+    </w:tblStylePr>
+    <w:tblStylePr w:type="firstCol">
+      <w:pPr>
+        <w:jc w:val="right"/>
+      </w:pPr>
+      <w:rPr>
+        <w:i/>
+        <w:iCs/>
+      </w:rPr>
+      <w:tblPr/>
+      <w:tcPr>
+        <w:tcBorders>
+          <w:top w:val="nil"/>
+          <w:left w:val="nil"/>
+          <w:bottom w:val="nil"/>
+          <w:insideH w:val="nil"/>
+          <w:insideV w:val="nil"/>
+        </w:tcBorders>
+        <w:shd w:val="clear" w:color="auto" w:fill="FFFFFF" w:themeFill="background1"/>
+      </w:tcPr>
+    </w:tblStylePr>
+    <w:tblStylePr w:type="lastCol">
+      <w:rPr>
+        <w:i/>
+        <w:iCs/>
+      </w:rPr>
+      <w:tblPr/>
+      <w:tcPr>
+        <w:tcBorders>
+          <w:top w:val="nil"/>
+          <w:bottom w:val="nil"/>
+          <w:right w:val="nil"/>
+          <w:insideH w:val="nil"/>
+          <w:insideV w:val="nil"/>
+        </w:tcBorders>
+        <w:shd w:val="clear" w:color="auto" w:fill="FFFFFF" w:themeFill="background1"/>
+      </w:tcPr>
+    </w:tblStylePr>
+    <w:tblStylePr w:type="band1Vert">
+      <w:tblPr/>
+      <w:tcPr>
+        <w:shd w:val="clear" w:color="auto" w:fill="EDEDED" w:themeFill="accent3" w:themeFillTint="33"/>
+      </w:tcPr>
+    </w:tblStylePr>
+    <w:tblStylePr w:type="band1Horz">
+      <w:tblPr/>
+      <w:tcPr>
+        <w:shd w:val="clear" w:color="auto" w:fill="EDEDED" w:themeFill="accent3" w:themeFillTint="33"/>
+      </w:tcPr>
+    </w:tblStylePr>
+    <w:tblStylePr w:type="neCell">
+      <w:tblPr/>
+      <w:tcPr>
+        <w:tcBorders>
+          <w:bottom w:val="single" w:sz="4" w:space="0" w:color="C9C9C9" w:themeColor="accent3" w:themeTint="99"/>
+        </w:tcBorders>
+      </w:tcPr>
+    </w:tblStylePr>
+    <w:tblStylePr w:type="nwCell">
+      <w:tblPr/>
+      <w:tcPr>
+        <w:tcBorders>
+          <w:bottom w:val="single" w:sz="4" w:space="0" w:color="C9C9C9" w:themeColor="accent3" w:themeTint="99"/>
+        </w:tcBorders>
+      </w:tcPr>
+    </w:tblStylePr>
+    <w:tblStylePr w:type="seCell">
+      <w:tblPr/>
+      <w:tcPr>
+        <w:tcBorders>
+          <w:top w:val="single" w:sz="4" w:space="0" w:color="C9C9C9" w:themeColor="accent3" w:themeTint="99"/>
+        </w:tcBorders>
+      </w:tcPr>
+    </w:tblStylePr>
+    <w:tblStylePr w:type="swCell">
+      <w:tblPr/>
+      <w:tcPr>
+        <w:tcBorders>
+          <w:top w:val="single" w:sz="4" w:space="0" w:color="C9C9C9" w:themeColor="accent3" w:themeTint="99"/>
+        </w:tcBorders>
+      </w:tcPr>
+    </w:tblStylePr>
+  </w:style>
 </w:styles>
 </file>
 

</xml_diff>